<commit_message>
Writing my part of the final draft.
</commit_message>
<xml_diff>
--- a/Final rough drafts/FinalPaper_Alec.docx
+++ b/Final rough drafts/FinalPaper_Alec.docx
@@ -28,10 +28,7 @@
         <w:t>.</w:t>
       </w:r>
     </w:p>
-    <w:p>
-      <w:bookmarkStart w:id="0" w:name="_GoBack"/>
-      <w:bookmarkEnd w:id="0"/>
-    </w:p>
+    <w:p/>
     <w:p>
       <w:pPr>
         <w:ind w:firstLine="720"/>
@@ -88,6 +85,12 @@
       <w:r>
         <w:t>The biggest challenge so far that we had was deciding on how we would create our application: first four weeks in and we found using Xamarin was going to be difficult, so we agreed that we will use an HTML webpage that connects to our server to grab data from.</w:t>
       </w:r>
+      <w:r>
+        <w:t xml:space="preserve"> Another challenge that we had was if we should be trying to get our application to meet the local hospital’s requirements, and we decided that it would be better if we were to focus on getting it to meet the college’s requirements and worry about everything else after capstone.</w:t>
+      </w:r>
+      <w:r>
+        <w:t xml:space="preserve"> Some other challenges that we had were only just decisions on what programs that we will be using to create our application both easily and effectively.</w:t>
+      </w:r>
     </w:p>
     <w:p/>
     <w:p>
@@ -95,8 +98,28 @@
         <w:tab/>
       </w:r>
       <w:r>
-        <w:t>TimeLine: Nothing here</w:t>
-      </w:r>
+        <w:t xml:space="preserve">So far where we are at now is mostly setting up the server and repository for us to work with in the future. </w:t>
+      </w:r>
+      <w:r>
+        <w:t xml:space="preserve">One to three weeks </w:t>
+      </w:r>
+      <w:r>
+        <w:t xml:space="preserve">into the future we plan on trying to get the basic layout of the application client side of it, so we then can do more work on the server side of the application once the user-interface is </w:t>
+      </w:r>
+      <w:r>
+        <w:t>more developed</w:t>
+      </w:r>
+      <w:r>
+        <w:t>. We do plan on sometime that we’ll show a demo of our first version of the application, so we can receive feedback from the nursing program to improve the application.</w:t>
+      </w:r>
+      <w:r>
+        <w:t xml:space="preserve"> Throughout the second quarter we will be trying to contact the nursing instructor more so that we can have them look at what we currently have and ask questions so we can </w:t>
+      </w:r>
+      <w:r>
+        <w:t>create the program to fit their needs.</w:t>
+      </w:r>
+      <w:bookmarkStart w:id="0" w:name="_GoBack"/>
+      <w:bookmarkEnd w:id="0"/>
     </w:p>
     <w:p/>
     <w:p>

</xml_diff>